<commit_message>
final final final script for reals this time
</commit_message>
<xml_diff>
--- a/Presentation/Script05.docx
+++ b/Presentation/Script05.docx
@@ -548,7 +548,172 @@
           <w:sz w:val="26"/>
           <w:szCs w:val="26"/>
         </w:rPr>
-        <w:t xml:space="preserve">The Movie MARK team is comprised of Maggie, Andrew, Rose, and Kathy and we chose to answer the question- </w:t>
+        <w:t xml:space="preserve">Meet </w:t>
+      </w:r>
+      <w:r>
+        <w:rPr>
+          <w:rFonts w:ascii="AppleSystemUIFont" w:hAnsi="AppleSystemUIFont" w:cs="AppleSystemUIFont"/>
+          <w:sz w:val="26"/>
+          <w:szCs w:val="26"/>
+        </w:rPr>
+        <w:t xml:space="preserve">The Movie MARK team </w:t>
+      </w:r>
+      <w:r>
+        <w:rPr>
+          <w:rFonts w:ascii="AppleSystemUIFont" w:hAnsi="AppleSystemUIFont" w:cs="AppleSystemUIFont"/>
+          <w:sz w:val="26"/>
+          <w:szCs w:val="26"/>
+        </w:rPr>
+        <w:t>I’m</w:t>
+      </w:r>
+      <w:r>
+        <w:rPr>
+          <w:rFonts w:ascii="AppleSystemUIFont" w:hAnsi="AppleSystemUIFont" w:cs="AppleSystemUIFont"/>
+          <w:sz w:val="26"/>
+          <w:szCs w:val="26"/>
+        </w:rPr>
+        <w:t xml:space="preserve"> Maggie</w:t>
+      </w:r>
+      <w:r>
+        <w:rPr>
+          <w:rFonts w:ascii="AppleSystemUIFont" w:hAnsi="AppleSystemUIFont" w:cs="AppleSystemUIFont"/>
+          <w:sz w:val="26"/>
+          <w:szCs w:val="26"/>
+        </w:rPr>
+        <w:t xml:space="preserve">. </w:t>
+      </w:r>
+    </w:p>
+    <w:p>
+      <w:pPr>
+        <w:pStyle w:val="ListParagraph"/>
+        <w:numPr>
+          <w:ilvl w:val="1"/>
+          <w:numId w:val="7"/>
+        </w:numPr>
+        <w:autoSpaceDE w:val="0"/>
+        <w:autoSpaceDN w:val="0"/>
+        <w:adjustRightInd w:val="0"/>
+        <w:rPr>
+          <w:rFonts w:ascii="AppleSystemUIFont" w:hAnsi="AppleSystemUIFont" w:cs="AppleSystemUIFont"/>
+          <w:sz w:val="26"/>
+          <w:szCs w:val="26"/>
+        </w:rPr>
+      </w:pPr>
+      <w:r>
+        <w:rPr>
+          <w:rFonts w:ascii="AppleSystemUIFont" w:hAnsi="AppleSystemUIFont" w:cs="AppleSystemUIFont"/>
+          <w:sz w:val="26"/>
+          <w:szCs w:val="26"/>
+        </w:rPr>
+        <w:t xml:space="preserve">Our team will wave when I say their name. </w:t>
+      </w:r>
+    </w:p>
+    <w:p>
+      <w:pPr>
+        <w:pStyle w:val="ListParagraph"/>
+        <w:numPr>
+          <w:ilvl w:val="1"/>
+          <w:numId w:val="7"/>
+        </w:numPr>
+        <w:autoSpaceDE w:val="0"/>
+        <w:autoSpaceDN w:val="0"/>
+        <w:adjustRightInd w:val="0"/>
+        <w:rPr>
+          <w:rFonts w:ascii="AppleSystemUIFont" w:hAnsi="AppleSystemUIFont" w:cs="AppleSystemUIFont"/>
+          <w:sz w:val="26"/>
+          <w:szCs w:val="26"/>
+        </w:rPr>
+      </w:pPr>
+      <w:r>
+        <w:rPr>
+          <w:rFonts w:ascii="AppleSystemUIFont" w:hAnsi="AppleSystemUIFont" w:cs="AppleSystemUIFont"/>
+          <w:sz w:val="26"/>
+          <w:szCs w:val="26"/>
+        </w:rPr>
+        <w:t xml:space="preserve">We have </w:t>
+      </w:r>
+      <w:r>
+        <w:rPr>
+          <w:rFonts w:ascii="AppleSystemUIFont" w:hAnsi="AppleSystemUIFont" w:cs="AppleSystemUIFont"/>
+          <w:sz w:val="26"/>
+          <w:szCs w:val="26"/>
+        </w:rPr>
+        <w:t>Andrew</w:t>
+      </w:r>
+    </w:p>
+    <w:p>
+      <w:pPr>
+        <w:pStyle w:val="ListParagraph"/>
+        <w:numPr>
+          <w:ilvl w:val="1"/>
+          <w:numId w:val="7"/>
+        </w:numPr>
+        <w:autoSpaceDE w:val="0"/>
+        <w:autoSpaceDN w:val="0"/>
+        <w:adjustRightInd w:val="0"/>
+        <w:rPr>
+          <w:rFonts w:ascii="AppleSystemUIFont" w:hAnsi="AppleSystemUIFont" w:cs="AppleSystemUIFont"/>
+          <w:sz w:val="26"/>
+          <w:szCs w:val="26"/>
+        </w:rPr>
+      </w:pPr>
+      <w:r>
+        <w:rPr>
+          <w:rFonts w:ascii="AppleSystemUIFont" w:hAnsi="AppleSystemUIFont" w:cs="AppleSystemUIFont"/>
+          <w:sz w:val="26"/>
+          <w:szCs w:val="26"/>
+        </w:rPr>
+        <w:t>Rose</w:t>
+      </w:r>
+    </w:p>
+    <w:p>
+      <w:pPr>
+        <w:pStyle w:val="ListParagraph"/>
+        <w:numPr>
+          <w:ilvl w:val="1"/>
+          <w:numId w:val="7"/>
+        </w:numPr>
+        <w:autoSpaceDE w:val="0"/>
+        <w:autoSpaceDN w:val="0"/>
+        <w:adjustRightInd w:val="0"/>
+        <w:rPr>
+          <w:rFonts w:ascii="AppleSystemUIFont" w:hAnsi="AppleSystemUIFont" w:cs="AppleSystemUIFont"/>
+          <w:sz w:val="26"/>
+          <w:szCs w:val="26"/>
+        </w:rPr>
+      </w:pPr>
+      <w:r>
+        <w:rPr>
+          <w:rFonts w:ascii="AppleSystemUIFont" w:hAnsi="AppleSystemUIFont" w:cs="AppleSystemUIFont"/>
+          <w:sz w:val="26"/>
+          <w:szCs w:val="26"/>
+        </w:rPr>
+        <w:t>and Kathy</w:t>
+      </w:r>
+    </w:p>
+    <w:p>
+      <w:pPr>
+        <w:pStyle w:val="ListParagraph"/>
+        <w:numPr>
+          <w:ilvl w:val="1"/>
+          <w:numId w:val="7"/>
+        </w:numPr>
+        <w:autoSpaceDE w:val="0"/>
+        <w:autoSpaceDN w:val="0"/>
+        <w:adjustRightInd w:val="0"/>
+        <w:rPr>
+          <w:rFonts w:ascii="AppleSystemUIFont" w:hAnsi="AppleSystemUIFont" w:cs="AppleSystemUIFont"/>
+          <w:sz w:val="26"/>
+          <w:szCs w:val="26"/>
+        </w:rPr>
+      </w:pPr>
+      <w:r>
+        <w:rPr>
+          <w:rFonts w:ascii="AppleSystemUIFont" w:hAnsi="AppleSystemUIFont" w:cs="AppleSystemUIFont"/>
+          <w:sz w:val="26"/>
+          <w:szCs w:val="26"/>
+        </w:rPr>
+        <w:t xml:space="preserve"> and we chose to answer the question- </w:t>
       </w:r>
     </w:p>
     <w:p>
@@ -1200,7 +1365,7 @@
           <w:sz w:val="26"/>
           <w:szCs w:val="26"/>
         </w:rPr>
-        <w:t>capital</w:t>
+        <w:t>investment capital</w:t>
       </w:r>
       <w:r>
         <w:rPr>
@@ -1315,6 +1480,7 @@
           <w:sz w:val="26"/>
           <w:szCs w:val="26"/>
         </w:rPr>
+        <w:lastRenderedPageBreak/>
         <w:t xml:space="preserve">He got a few promotions and is now an </w:t>
       </w:r>
       <w:r>
@@ -1511,7 +1677,6 @@
           <w:sz w:val="26"/>
           <w:szCs w:val="26"/>
         </w:rPr>
-        <w:lastRenderedPageBreak/>
         <w:t xml:space="preserve">His lovely new bundle of joy means his time is </w:t>
       </w:r>
       <w:r>
@@ -2344,6 +2509,7 @@
           <w:sz w:val="26"/>
           <w:szCs w:val="26"/>
         </w:rPr>
+        <w:lastRenderedPageBreak/>
         <w:t>We ended up eliminating some of the fields, such as actors, writers, directors and producers, because of the shear breadth of the data (the variety issue) whereas one field could be so vast in its data it was unmanageable.</w:t>
       </w:r>
     </w:p>
@@ -2402,7 +2568,6 @@
           <w:sz w:val="26"/>
           <w:szCs w:val="26"/>
         </w:rPr>
-        <w:lastRenderedPageBreak/>
         <w:t xml:space="preserve">Additionally, some of the fields were not well populated (veracity) such as (and surprisingly) budget and revenue </w:t>
       </w:r>
     </w:p>
@@ -3373,6 +3538,7 @@
           <w:sz w:val="26"/>
           <w:szCs w:val="26"/>
         </w:rPr>
+        <w:lastRenderedPageBreak/>
         <w:t xml:space="preserve">Another one – average IMDb scores and TMDB scores of films. These are weighted user scores of each film. </w:t>
       </w:r>
     </w:p>
@@ -3521,423 +3687,423 @@
           <w:sz w:val="26"/>
           <w:szCs w:val="26"/>
         </w:rPr>
+        <w:t xml:space="preserve">Similar story told by correlation matrix. </w:t>
+      </w:r>
+    </w:p>
+    <w:p>
+      <w:pPr>
+        <w:pStyle w:val="ListParagraph"/>
+        <w:numPr>
+          <w:ilvl w:val="1"/>
+          <w:numId w:val="7"/>
+        </w:numPr>
+        <w:autoSpaceDE w:val="0"/>
+        <w:autoSpaceDN w:val="0"/>
+        <w:adjustRightInd w:val="0"/>
+        <w:rPr>
+          <w:rFonts w:ascii="Times New Roman" w:eastAsia="Times New Roman" w:hAnsi="Times New Roman" w:cs="Times New Roman"/>
+        </w:rPr>
+      </w:pPr>
+      <w:r>
+        <w:rPr>
+          <w:rFonts w:ascii="AppleSystemUIFont" w:hAnsi="AppleSystemUIFont" w:cs="AppleSystemUIFont"/>
+          <w:sz w:val="26"/>
+          <w:szCs w:val="26"/>
+        </w:rPr>
+        <w:t xml:space="preserve">Not all of our variables were represented here, and you already know we didn’t end up keeping many of them. </w:t>
+      </w:r>
+    </w:p>
+    <w:p>
+      <w:pPr>
+        <w:pStyle w:val="ListParagraph"/>
+        <w:numPr>
+          <w:ilvl w:val="1"/>
+          <w:numId w:val="7"/>
+        </w:numPr>
+        <w:autoSpaceDE w:val="0"/>
+        <w:autoSpaceDN w:val="0"/>
+        <w:adjustRightInd w:val="0"/>
+        <w:rPr>
+          <w:rFonts w:ascii="Times New Roman" w:eastAsia="Times New Roman" w:hAnsi="Times New Roman" w:cs="Times New Roman"/>
+        </w:rPr>
+      </w:pPr>
+      <w:r>
+        <w:rPr>
+          <w:rFonts w:ascii="AppleSystemUIFont" w:hAnsi="AppleSystemUIFont" w:cs="AppleSystemUIFont"/>
+          <w:sz w:val="26"/>
+          <w:szCs w:val="26"/>
+        </w:rPr>
+        <w:t xml:space="preserve">But perhaps just as interesting as positive correlations were weak/negative correlations. </w:t>
+      </w:r>
+    </w:p>
+    <w:p>
+      <w:pPr>
+        <w:pStyle w:val="ListParagraph"/>
+        <w:numPr>
+          <w:ilvl w:val="1"/>
+          <w:numId w:val="7"/>
+        </w:numPr>
+        <w:autoSpaceDE w:val="0"/>
+        <w:autoSpaceDN w:val="0"/>
+        <w:adjustRightInd w:val="0"/>
+        <w:rPr>
+          <w:rFonts w:ascii="Times New Roman" w:eastAsia="Times New Roman" w:hAnsi="Times New Roman" w:cs="Times New Roman"/>
+        </w:rPr>
+      </w:pPr>
+      <w:r>
+        <w:rPr>
+          <w:rFonts w:ascii="AppleSystemUIFont" w:hAnsi="AppleSystemUIFont" w:cs="AppleSystemUIFont"/>
+          <w:sz w:val="26"/>
+          <w:szCs w:val="26"/>
+        </w:rPr>
+        <w:t>Release year – more engagement, more negativity with more new projects?</w:t>
+      </w:r>
+    </w:p>
+    <w:p>
+      <w:pPr>
+        <w:pStyle w:val="ListParagraph"/>
+        <w:numPr>
+          <w:ilvl w:val="1"/>
+          <w:numId w:val="7"/>
+        </w:numPr>
+        <w:autoSpaceDE w:val="0"/>
+        <w:autoSpaceDN w:val="0"/>
+        <w:adjustRightInd w:val="0"/>
+        <w:rPr>
+          <w:rFonts w:ascii="Times New Roman" w:eastAsia="Times New Roman" w:hAnsi="Times New Roman" w:cs="Times New Roman"/>
+        </w:rPr>
+      </w:pPr>
+      <w:r>
+        <w:rPr>
+          <w:rFonts w:ascii="AppleSystemUIFont" w:hAnsi="AppleSystemUIFont" w:cs="AppleSystemUIFont"/>
+          <w:sz w:val="26"/>
+          <w:szCs w:val="26"/>
+        </w:rPr>
+        <w:t xml:space="preserve">Fewer high-quality projects? </w:t>
+      </w:r>
+    </w:p>
+    <w:p>
+      <w:pPr>
+        <w:pStyle w:val="ListParagraph"/>
+        <w:numPr>
+          <w:ilvl w:val="1"/>
+          <w:numId w:val="7"/>
+        </w:numPr>
+        <w:autoSpaceDE w:val="0"/>
+        <w:autoSpaceDN w:val="0"/>
+        <w:adjustRightInd w:val="0"/>
+        <w:rPr>
+          <w:rFonts w:ascii="Times New Roman" w:eastAsia="Times New Roman" w:hAnsi="Times New Roman" w:cs="Times New Roman"/>
+        </w:rPr>
+      </w:pPr>
+      <w:r>
+        <w:rPr>
+          <w:rFonts w:ascii="AppleSystemUIFont" w:hAnsi="AppleSystemUIFont" w:cs="AppleSystemUIFont"/>
+          <w:sz w:val="26"/>
+          <w:szCs w:val="26"/>
+        </w:rPr>
+        <w:t>Nostalgia for old movies?</w:t>
+      </w:r>
+    </w:p>
+    <w:p>
+      <w:pPr>
+        <w:pStyle w:val="ListParagraph"/>
+        <w:numPr>
+          <w:ilvl w:val="0"/>
+          <w:numId w:val="7"/>
+        </w:numPr>
+        <w:autoSpaceDE w:val="0"/>
+        <w:autoSpaceDN w:val="0"/>
+        <w:adjustRightInd w:val="0"/>
+        <w:rPr>
+          <w:rFonts w:ascii="Times New Roman" w:eastAsia="Times New Roman" w:hAnsi="Times New Roman" w:cs="Times New Roman"/>
+        </w:rPr>
+      </w:pPr>
+      <w:r>
+        <w:rPr>
+          <w:rFonts w:ascii="AppleSystemUIFont" w:hAnsi="AppleSystemUIFont" w:cs="AppleSystemUIFont"/>
+          <w:sz w:val="26"/>
+          <w:szCs w:val="26"/>
+        </w:rPr>
+        <w:t>(DASHBOARD)</w:t>
+      </w:r>
+    </w:p>
+    <w:p>
+      <w:pPr>
+        <w:pStyle w:val="ListParagraph"/>
+        <w:numPr>
+          <w:ilvl w:val="1"/>
+          <w:numId w:val="7"/>
+        </w:numPr>
+        <w:autoSpaceDE w:val="0"/>
+        <w:autoSpaceDN w:val="0"/>
+        <w:adjustRightInd w:val="0"/>
+        <w:rPr>
+          <w:rFonts w:ascii="Times New Roman" w:eastAsia="Times New Roman" w:hAnsi="Times New Roman" w:cs="Times New Roman"/>
+        </w:rPr>
+      </w:pPr>
+      <w:r>
+        <w:rPr>
+          <w:rFonts w:ascii="AppleSystemUIFont" w:hAnsi="AppleSystemUIFont" w:cs="AppleSystemUIFont"/>
+          <w:sz w:val="26"/>
+          <w:szCs w:val="26"/>
+        </w:rPr>
+        <w:t>*You can get a more granular feel for some of the data in our dashboard. 1st viz – average vote by duration/worldwide box office numbers.</w:t>
+      </w:r>
+    </w:p>
+    <w:p>
+      <w:pPr>
+        <w:pStyle w:val="ListParagraph"/>
+        <w:numPr>
+          <w:ilvl w:val="2"/>
+          <w:numId w:val="7"/>
+        </w:numPr>
+        <w:autoSpaceDE w:val="0"/>
+        <w:autoSpaceDN w:val="0"/>
+        <w:adjustRightInd w:val="0"/>
+        <w:rPr>
+          <w:rFonts w:ascii="Times New Roman" w:eastAsia="Times New Roman" w:hAnsi="Times New Roman" w:cs="Times New Roman"/>
+        </w:rPr>
+      </w:pPr>
+      <w:r>
+        <w:rPr>
+          <w:rFonts w:ascii="AppleSystemUIFont" w:hAnsi="AppleSystemUIFont" w:cs="AppleSystemUIFont"/>
+          <w:sz w:val="26"/>
+          <w:szCs w:val="26"/>
+        </w:rPr>
+        <w:t>Spider-Man search: -- differing opinions, similar stratosphere at the box (dedicated fans of the franchise?)</w:t>
+      </w:r>
+    </w:p>
+    <w:p>
+      <w:pPr>
+        <w:pStyle w:val="ListParagraph"/>
+        <w:numPr>
+          <w:ilvl w:val="2"/>
+          <w:numId w:val="7"/>
+        </w:numPr>
+        <w:autoSpaceDE w:val="0"/>
+        <w:autoSpaceDN w:val="0"/>
+        <w:adjustRightInd w:val="0"/>
+        <w:rPr>
+          <w:rFonts w:ascii="Times New Roman" w:eastAsia="Times New Roman" w:hAnsi="Times New Roman" w:cs="Times New Roman"/>
+        </w:rPr>
+      </w:pPr>
+      <w:r>
+        <w:rPr>
+          <w:rFonts w:ascii="AppleSystemUIFont" w:hAnsi="AppleSystemUIFont" w:cs="AppleSystemUIFont"/>
+          <w:sz w:val="26"/>
+          <w:szCs w:val="26"/>
+        </w:rPr>
+        <w:t>Fast &amp; Furious (type: furious) – nice correspondence between well-liked/willingness to pay to see. Word-of-mouth factor?</w:t>
+      </w:r>
+    </w:p>
+    <w:p>
+      <w:pPr>
+        <w:pStyle w:val="ListParagraph"/>
+        <w:numPr>
+          <w:ilvl w:val="2"/>
+          <w:numId w:val="7"/>
+        </w:numPr>
+        <w:autoSpaceDE w:val="0"/>
+        <w:autoSpaceDN w:val="0"/>
+        <w:adjustRightInd w:val="0"/>
+        <w:rPr>
+          <w:rFonts w:ascii="Times New Roman" w:eastAsia="Times New Roman" w:hAnsi="Times New Roman" w:cs="Times New Roman"/>
+        </w:rPr>
+      </w:pPr>
+      <w:r>
+        <w:rPr>
+          <w:rFonts w:ascii="AppleSystemUIFont" w:hAnsi="AppleSystemUIFont" w:cs="AppleSystemUIFont"/>
+          <w:sz w:val="26"/>
+          <w:szCs w:val="26"/>
+        </w:rPr>
+        <w:t>Both franchises: similar duration/runtime – with some exceptions, around the 120-130 sweet-spot</w:t>
+      </w:r>
+    </w:p>
+    <w:p>
+      <w:pPr>
+        <w:pStyle w:val="ListParagraph"/>
+        <w:numPr>
+          <w:ilvl w:val="1"/>
+          <w:numId w:val="7"/>
+        </w:numPr>
+        <w:autoSpaceDE w:val="0"/>
+        <w:autoSpaceDN w:val="0"/>
+        <w:adjustRightInd w:val="0"/>
+        <w:rPr>
+          <w:rFonts w:ascii="Times New Roman" w:eastAsia="Times New Roman" w:hAnsi="Times New Roman" w:cs="Times New Roman"/>
+        </w:rPr>
+      </w:pPr>
+      <w:r>
+        <w:rPr>
+          <w:rFonts w:ascii="AppleSystemUIFont" w:hAnsi="AppleSystemUIFont" w:cs="AppleSystemUIFont"/>
+          <w:sz w:val="26"/>
+          <w:szCs w:val="26"/>
+        </w:rPr>
+        <w:t>Genres</w:t>
+      </w:r>
+    </w:p>
+    <w:p>
+      <w:pPr>
+        <w:pStyle w:val="ListParagraph"/>
+        <w:numPr>
+          <w:ilvl w:val="2"/>
+          <w:numId w:val="7"/>
+        </w:numPr>
+        <w:autoSpaceDE w:val="0"/>
+        <w:autoSpaceDN w:val="0"/>
+        <w:adjustRightInd w:val="0"/>
+        <w:rPr>
+          <w:rFonts w:ascii="Times New Roman" w:eastAsia="Times New Roman" w:hAnsi="Times New Roman" w:cs="Times New Roman"/>
+        </w:rPr>
+      </w:pPr>
+      <w:r>
+        <w:rPr>
+          <w:rFonts w:ascii="AppleSystemUIFont" w:hAnsi="AppleSystemUIFont" w:cs="AppleSystemUIFont"/>
+          <w:sz w:val="26"/>
+          <w:szCs w:val="26"/>
+        </w:rPr>
+        <w:t>Biggest categories – drama and comedy. Interestingly, some of our modeling work suggested drama and animation were the best predictors for success. Drama/biggest piece of the pie. Animation/one of the smallest (not nearly the overlap in animation)</w:t>
+      </w:r>
+    </w:p>
+    <w:p>
+      <w:pPr>
+        <w:pStyle w:val="ListParagraph"/>
+        <w:numPr>
+          <w:ilvl w:val="1"/>
+          <w:numId w:val="7"/>
+        </w:numPr>
+        <w:autoSpaceDE w:val="0"/>
+        <w:autoSpaceDN w:val="0"/>
+        <w:adjustRightInd w:val="0"/>
+        <w:rPr>
+          <w:rFonts w:ascii="Times New Roman" w:eastAsia="Times New Roman" w:hAnsi="Times New Roman" w:cs="Times New Roman"/>
+        </w:rPr>
+      </w:pPr>
+      <w:r>
+        <w:rPr>
+          <w:rFonts w:ascii="AppleSystemUIFont" w:hAnsi="AppleSystemUIFont" w:cs="AppleSystemUIFont"/>
+          <w:sz w:val="26"/>
+          <w:szCs w:val="26"/>
+        </w:rPr>
+        <w:t>Average Vote by Release year:</w:t>
+      </w:r>
+    </w:p>
+    <w:p>
+      <w:pPr>
+        <w:pStyle w:val="ListParagraph"/>
+        <w:numPr>
+          <w:ilvl w:val="2"/>
+          <w:numId w:val="7"/>
+        </w:numPr>
+        <w:autoSpaceDE w:val="0"/>
+        <w:autoSpaceDN w:val="0"/>
+        <w:adjustRightInd w:val="0"/>
+        <w:rPr>
+          <w:rFonts w:ascii="Times New Roman" w:eastAsia="Times New Roman" w:hAnsi="Times New Roman" w:cs="Times New Roman"/>
+        </w:rPr>
+      </w:pPr>
+      <w:r>
+        <w:rPr>
+          <w:rFonts w:ascii="AppleSystemUIFont" w:hAnsi="AppleSystemUIFont" w:cs="AppleSystemUIFont"/>
+          <w:sz w:val="26"/>
+          <w:szCs w:val="26"/>
+        </w:rPr>
+        <w:t>Just quickly circle back to that potential, negative correlation between release year and scores could be due to drop-off in number of recent projects – data is not updated/pandemic releases held back, etc.)</w:t>
+      </w:r>
+    </w:p>
+    <w:p>
+      <w:pPr>
+        <w:pStyle w:val="ListParagraph"/>
+        <w:numPr>
+          <w:ilvl w:val="1"/>
+          <w:numId w:val="7"/>
+        </w:numPr>
+        <w:autoSpaceDE w:val="0"/>
+        <w:autoSpaceDN w:val="0"/>
+        <w:adjustRightInd w:val="0"/>
+        <w:rPr>
+          <w:rFonts w:ascii="Times New Roman" w:eastAsia="Times New Roman" w:hAnsi="Times New Roman" w:cs="Times New Roman"/>
+        </w:rPr>
+      </w:pPr>
+      <w:r>
+        <w:rPr>
+          <w:rFonts w:ascii="AppleSystemUIFont" w:hAnsi="AppleSystemUIFont" w:cs="AppleSystemUIFont"/>
+          <w:sz w:val="26"/>
+          <w:szCs w:val="26"/>
+        </w:rPr>
+        <w:t>Director Success</w:t>
+      </w:r>
+    </w:p>
+    <w:p>
+      <w:pPr>
+        <w:pStyle w:val="ListParagraph"/>
+        <w:numPr>
+          <w:ilvl w:val="2"/>
+          <w:numId w:val="7"/>
+        </w:numPr>
+        <w:autoSpaceDE w:val="0"/>
+        <w:autoSpaceDN w:val="0"/>
+        <w:adjustRightInd w:val="0"/>
+        <w:rPr>
+          <w:rFonts w:ascii="Times New Roman" w:eastAsia="Times New Roman" w:hAnsi="Times New Roman" w:cs="Times New Roman"/>
+        </w:rPr>
+      </w:pPr>
+      <w:r>
+        <w:rPr>
+          <w:rFonts w:ascii="AppleSystemUIFont" w:hAnsi="AppleSystemUIFont" w:cs="AppleSystemUIFont"/>
+          <w:sz w:val="26"/>
+          <w:szCs w:val="26"/>
+        </w:rPr>
+        <w:t>Should we mention? Ask Kathy for reminder of what these scores referred to</w:t>
+      </w:r>
+    </w:p>
+    <w:p>
+      <w:pPr>
+        <w:pStyle w:val="ListParagraph"/>
+        <w:numPr>
+          <w:ilvl w:val="2"/>
+          <w:numId w:val="7"/>
+        </w:numPr>
+        <w:autoSpaceDE w:val="0"/>
+        <w:autoSpaceDN w:val="0"/>
+        <w:adjustRightInd w:val="0"/>
+        <w:rPr>
+          <w:rFonts w:ascii="Times New Roman" w:eastAsia="Times New Roman" w:hAnsi="Times New Roman" w:cs="Times New Roman"/>
+        </w:rPr>
+      </w:pPr>
+      <w:r>
+        <w:rPr>
+          <w:rFonts w:ascii="AppleSystemUIFont" w:hAnsi="AppleSystemUIFont" w:cs="AppleSystemUIFont"/>
+          <w:sz w:val="26"/>
+          <w:szCs w:val="26"/>
+        </w:rPr>
+        <w:t>TAKEAWAY:</w:t>
+      </w:r>
+    </w:p>
+    <w:p>
+      <w:pPr>
+        <w:pStyle w:val="ListParagraph"/>
+        <w:numPr>
+          <w:ilvl w:val="1"/>
+          <w:numId w:val="7"/>
+        </w:numPr>
+        <w:autoSpaceDE w:val="0"/>
+        <w:autoSpaceDN w:val="0"/>
+        <w:adjustRightInd w:val="0"/>
+        <w:rPr>
+          <w:rFonts w:ascii="AppleSystemUIFont" w:hAnsi="AppleSystemUIFont" w:cs="AppleSystemUIFont"/>
+          <w:sz w:val="26"/>
+          <w:szCs w:val="26"/>
+        </w:rPr>
+      </w:pPr>
+      <w:r>
+        <w:rPr>
+          <w:rFonts w:ascii="AppleSystemUIFont" w:hAnsi="AppleSystemUIFont" w:cs="AppleSystemUIFont"/>
+          <w:sz w:val="26"/>
+          <w:szCs w:val="26"/>
+        </w:rPr>
         <w:lastRenderedPageBreak/>
-        <w:t xml:space="preserve">Similar story told by correlation matrix. </w:t>
-      </w:r>
-    </w:p>
-    <w:p>
-      <w:pPr>
-        <w:pStyle w:val="ListParagraph"/>
-        <w:numPr>
-          <w:ilvl w:val="1"/>
-          <w:numId w:val="7"/>
-        </w:numPr>
-        <w:autoSpaceDE w:val="0"/>
-        <w:autoSpaceDN w:val="0"/>
-        <w:adjustRightInd w:val="0"/>
-        <w:rPr>
-          <w:rFonts w:ascii="Times New Roman" w:eastAsia="Times New Roman" w:hAnsi="Times New Roman" w:cs="Times New Roman"/>
-        </w:rPr>
-      </w:pPr>
-      <w:r>
-        <w:rPr>
-          <w:rFonts w:ascii="AppleSystemUIFont" w:hAnsi="AppleSystemUIFont" w:cs="AppleSystemUIFont"/>
-          <w:sz w:val="26"/>
-          <w:szCs w:val="26"/>
-        </w:rPr>
-        <w:t xml:space="preserve">Not all of our variables were represented here, and you already know we didn’t end up keeping many of them. </w:t>
-      </w:r>
-    </w:p>
-    <w:p>
-      <w:pPr>
-        <w:pStyle w:val="ListParagraph"/>
-        <w:numPr>
-          <w:ilvl w:val="1"/>
-          <w:numId w:val="7"/>
-        </w:numPr>
-        <w:autoSpaceDE w:val="0"/>
-        <w:autoSpaceDN w:val="0"/>
-        <w:adjustRightInd w:val="0"/>
-        <w:rPr>
-          <w:rFonts w:ascii="Times New Roman" w:eastAsia="Times New Roman" w:hAnsi="Times New Roman" w:cs="Times New Roman"/>
-        </w:rPr>
-      </w:pPr>
-      <w:r>
-        <w:rPr>
-          <w:rFonts w:ascii="AppleSystemUIFont" w:hAnsi="AppleSystemUIFont" w:cs="AppleSystemUIFont"/>
-          <w:sz w:val="26"/>
-          <w:szCs w:val="26"/>
-        </w:rPr>
-        <w:t xml:space="preserve">But perhaps just as interesting as positive correlations were weak/negative correlations. </w:t>
-      </w:r>
-    </w:p>
-    <w:p>
-      <w:pPr>
-        <w:pStyle w:val="ListParagraph"/>
-        <w:numPr>
-          <w:ilvl w:val="1"/>
-          <w:numId w:val="7"/>
-        </w:numPr>
-        <w:autoSpaceDE w:val="0"/>
-        <w:autoSpaceDN w:val="0"/>
-        <w:adjustRightInd w:val="0"/>
-        <w:rPr>
-          <w:rFonts w:ascii="Times New Roman" w:eastAsia="Times New Roman" w:hAnsi="Times New Roman" w:cs="Times New Roman"/>
-        </w:rPr>
-      </w:pPr>
-      <w:r>
-        <w:rPr>
-          <w:rFonts w:ascii="AppleSystemUIFont" w:hAnsi="AppleSystemUIFont" w:cs="AppleSystemUIFont"/>
-          <w:sz w:val="26"/>
-          <w:szCs w:val="26"/>
-        </w:rPr>
-        <w:t>Release year – more engagement, more negativity with more new projects?</w:t>
-      </w:r>
-    </w:p>
-    <w:p>
-      <w:pPr>
-        <w:pStyle w:val="ListParagraph"/>
-        <w:numPr>
-          <w:ilvl w:val="1"/>
-          <w:numId w:val="7"/>
-        </w:numPr>
-        <w:autoSpaceDE w:val="0"/>
-        <w:autoSpaceDN w:val="0"/>
-        <w:adjustRightInd w:val="0"/>
-        <w:rPr>
-          <w:rFonts w:ascii="Times New Roman" w:eastAsia="Times New Roman" w:hAnsi="Times New Roman" w:cs="Times New Roman"/>
-        </w:rPr>
-      </w:pPr>
-      <w:r>
-        <w:rPr>
-          <w:rFonts w:ascii="AppleSystemUIFont" w:hAnsi="AppleSystemUIFont" w:cs="AppleSystemUIFont"/>
-          <w:sz w:val="26"/>
-          <w:szCs w:val="26"/>
-        </w:rPr>
-        <w:t xml:space="preserve">Fewer high-quality projects? </w:t>
-      </w:r>
-    </w:p>
-    <w:p>
-      <w:pPr>
-        <w:pStyle w:val="ListParagraph"/>
-        <w:numPr>
-          <w:ilvl w:val="1"/>
-          <w:numId w:val="7"/>
-        </w:numPr>
-        <w:autoSpaceDE w:val="0"/>
-        <w:autoSpaceDN w:val="0"/>
-        <w:adjustRightInd w:val="0"/>
-        <w:rPr>
-          <w:rFonts w:ascii="Times New Roman" w:eastAsia="Times New Roman" w:hAnsi="Times New Roman" w:cs="Times New Roman"/>
-        </w:rPr>
-      </w:pPr>
-      <w:r>
-        <w:rPr>
-          <w:rFonts w:ascii="AppleSystemUIFont" w:hAnsi="AppleSystemUIFont" w:cs="AppleSystemUIFont"/>
-          <w:sz w:val="26"/>
-          <w:szCs w:val="26"/>
-        </w:rPr>
-        <w:t>Nostalgia for old movies?</w:t>
-      </w:r>
-    </w:p>
-    <w:p>
-      <w:pPr>
-        <w:pStyle w:val="ListParagraph"/>
-        <w:numPr>
-          <w:ilvl w:val="0"/>
-          <w:numId w:val="7"/>
-        </w:numPr>
-        <w:autoSpaceDE w:val="0"/>
-        <w:autoSpaceDN w:val="0"/>
-        <w:adjustRightInd w:val="0"/>
-        <w:rPr>
-          <w:rFonts w:ascii="Times New Roman" w:eastAsia="Times New Roman" w:hAnsi="Times New Roman" w:cs="Times New Roman"/>
-        </w:rPr>
-      </w:pPr>
-      <w:r>
-        <w:rPr>
-          <w:rFonts w:ascii="AppleSystemUIFont" w:hAnsi="AppleSystemUIFont" w:cs="AppleSystemUIFont"/>
-          <w:sz w:val="26"/>
-          <w:szCs w:val="26"/>
-        </w:rPr>
-        <w:t>(DASHBOARD)</w:t>
-      </w:r>
-    </w:p>
-    <w:p>
-      <w:pPr>
-        <w:pStyle w:val="ListParagraph"/>
-        <w:numPr>
-          <w:ilvl w:val="1"/>
-          <w:numId w:val="7"/>
-        </w:numPr>
-        <w:autoSpaceDE w:val="0"/>
-        <w:autoSpaceDN w:val="0"/>
-        <w:adjustRightInd w:val="0"/>
-        <w:rPr>
-          <w:rFonts w:ascii="Times New Roman" w:eastAsia="Times New Roman" w:hAnsi="Times New Roman" w:cs="Times New Roman"/>
-        </w:rPr>
-      </w:pPr>
-      <w:r>
-        <w:rPr>
-          <w:rFonts w:ascii="AppleSystemUIFont" w:hAnsi="AppleSystemUIFont" w:cs="AppleSystemUIFont"/>
-          <w:sz w:val="26"/>
-          <w:szCs w:val="26"/>
-        </w:rPr>
-        <w:t>*You can get a more granular feel for some of the data in our dashboard. 1st viz – average vote by duration/worldwide box office numbers.</w:t>
-      </w:r>
-    </w:p>
-    <w:p>
-      <w:pPr>
-        <w:pStyle w:val="ListParagraph"/>
-        <w:numPr>
-          <w:ilvl w:val="2"/>
-          <w:numId w:val="7"/>
-        </w:numPr>
-        <w:autoSpaceDE w:val="0"/>
-        <w:autoSpaceDN w:val="0"/>
-        <w:adjustRightInd w:val="0"/>
-        <w:rPr>
-          <w:rFonts w:ascii="Times New Roman" w:eastAsia="Times New Roman" w:hAnsi="Times New Roman" w:cs="Times New Roman"/>
-        </w:rPr>
-      </w:pPr>
-      <w:r>
-        <w:rPr>
-          <w:rFonts w:ascii="AppleSystemUIFont" w:hAnsi="AppleSystemUIFont" w:cs="AppleSystemUIFont"/>
-          <w:sz w:val="26"/>
-          <w:szCs w:val="26"/>
-        </w:rPr>
-        <w:t>Spider-Man search: -- differing opinions, similar stratosphere at the box (dedicated fans of the franchise?)</w:t>
-      </w:r>
-    </w:p>
-    <w:p>
-      <w:pPr>
-        <w:pStyle w:val="ListParagraph"/>
-        <w:numPr>
-          <w:ilvl w:val="2"/>
-          <w:numId w:val="7"/>
-        </w:numPr>
-        <w:autoSpaceDE w:val="0"/>
-        <w:autoSpaceDN w:val="0"/>
-        <w:adjustRightInd w:val="0"/>
-        <w:rPr>
-          <w:rFonts w:ascii="Times New Roman" w:eastAsia="Times New Roman" w:hAnsi="Times New Roman" w:cs="Times New Roman"/>
-        </w:rPr>
-      </w:pPr>
-      <w:r>
-        <w:rPr>
-          <w:rFonts w:ascii="AppleSystemUIFont" w:hAnsi="AppleSystemUIFont" w:cs="AppleSystemUIFont"/>
-          <w:sz w:val="26"/>
-          <w:szCs w:val="26"/>
-        </w:rPr>
-        <w:t>Fast &amp; Furious (type: furious) – nice correspondence between well-liked/willingness to pay to see. Word-of-mouth factor?</w:t>
-      </w:r>
-    </w:p>
-    <w:p>
-      <w:pPr>
-        <w:pStyle w:val="ListParagraph"/>
-        <w:numPr>
-          <w:ilvl w:val="2"/>
-          <w:numId w:val="7"/>
-        </w:numPr>
-        <w:autoSpaceDE w:val="0"/>
-        <w:autoSpaceDN w:val="0"/>
-        <w:adjustRightInd w:val="0"/>
-        <w:rPr>
-          <w:rFonts w:ascii="Times New Roman" w:eastAsia="Times New Roman" w:hAnsi="Times New Roman" w:cs="Times New Roman"/>
-        </w:rPr>
-      </w:pPr>
-      <w:r>
-        <w:rPr>
-          <w:rFonts w:ascii="AppleSystemUIFont" w:hAnsi="AppleSystemUIFont" w:cs="AppleSystemUIFont"/>
-          <w:sz w:val="26"/>
-          <w:szCs w:val="26"/>
-        </w:rPr>
-        <w:t>Both franchises: similar duration/runtime – with some exceptions, around the 120-130 sweet-spot</w:t>
-      </w:r>
-    </w:p>
-    <w:p>
-      <w:pPr>
-        <w:pStyle w:val="ListParagraph"/>
-        <w:numPr>
-          <w:ilvl w:val="1"/>
-          <w:numId w:val="7"/>
-        </w:numPr>
-        <w:autoSpaceDE w:val="0"/>
-        <w:autoSpaceDN w:val="0"/>
-        <w:adjustRightInd w:val="0"/>
-        <w:rPr>
-          <w:rFonts w:ascii="Times New Roman" w:eastAsia="Times New Roman" w:hAnsi="Times New Roman" w:cs="Times New Roman"/>
-        </w:rPr>
-      </w:pPr>
-      <w:r>
-        <w:rPr>
-          <w:rFonts w:ascii="AppleSystemUIFont" w:hAnsi="AppleSystemUIFont" w:cs="AppleSystemUIFont"/>
-          <w:sz w:val="26"/>
-          <w:szCs w:val="26"/>
-        </w:rPr>
-        <w:t>Genres</w:t>
-      </w:r>
-    </w:p>
-    <w:p>
-      <w:pPr>
-        <w:pStyle w:val="ListParagraph"/>
-        <w:numPr>
-          <w:ilvl w:val="2"/>
-          <w:numId w:val="7"/>
-        </w:numPr>
-        <w:autoSpaceDE w:val="0"/>
-        <w:autoSpaceDN w:val="0"/>
-        <w:adjustRightInd w:val="0"/>
-        <w:rPr>
-          <w:rFonts w:ascii="Times New Roman" w:eastAsia="Times New Roman" w:hAnsi="Times New Roman" w:cs="Times New Roman"/>
-        </w:rPr>
-      </w:pPr>
-      <w:r>
-        <w:rPr>
-          <w:rFonts w:ascii="AppleSystemUIFont" w:hAnsi="AppleSystemUIFont" w:cs="AppleSystemUIFont"/>
-          <w:sz w:val="26"/>
-          <w:szCs w:val="26"/>
-        </w:rPr>
-        <w:t>Biggest categories – drama and comedy. Interestingly, some of our modeling work suggested drama and animation were the best predictors for success. Drama/biggest piece of the pie. Animation/one of the smallest (not nearly the overlap in animation)</w:t>
-      </w:r>
-    </w:p>
-    <w:p>
-      <w:pPr>
-        <w:pStyle w:val="ListParagraph"/>
-        <w:numPr>
-          <w:ilvl w:val="1"/>
-          <w:numId w:val="7"/>
-        </w:numPr>
-        <w:autoSpaceDE w:val="0"/>
-        <w:autoSpaceDN w:val="0"/>
-        <w:adjustRightInd w:val="0"/>
-        <w:rPr>
-          <w:rFonts w:ascii="Times New Roman" w:eastAsia="Times New Roman" w:hAnsi="Times New Roman" w:cs="Times New Roman"/>
-        </w:rPr>
-      </w:pPr>
-      <w:r>
-        <w:rPr>
-          <w:rFonts w:ascii="AppleSystemUIFont" w:hAnsi="AppleSystemUIFont" w:cs="AppleSystemUIFont"/>
-          <w:sz w:val="26"/>
-          <w:szCs w:val="26"/>
-        </w:rPr>
-        <w:t>Average Vote by Release year:</w:t>
-      </w:r>
-    </w:p>
-    <w:p>
-      <w:pPr>
-        <w:pStyle w:val="ListParagraph"/>
-        <w:numPr>
-          <w:ilvl w:val="2"/>
-          <w:numId w:val="7"/>
-        </w:numPr>
-        <w:autoSpaceDE w:val="0"/>
-        <w:autoSpaceDN w:val="0"/>
-        <w:adjustRightInd w:val="0"/>
-        <w:rPr>
-          <w:rFonts w:ascii="Times New Roman" w:eastAsia="Times New Roman" w:hAnsi="Times New Roman" w:cs="Times New Roman"/>
-        </w:rPr>
-      </w:pPr>
-      <w:r>
-        <w:rPr>
-          <w:rFonts w:ascii="AppleSystemUIFont" w:hAnsi="AppleSystemUIFont" w:cs="AppleSystemUIFont"/>
-          <w:sz w:val="26"/>
-          <w:szCs w:val="26"/>
-        </w:rPr>
-        <w:t>Just quickly circle back to that potential, negative correlation between release year and scores could be due to drop-off in number of recent projects – data is not updated/pandemic releases held back, etc.)</w:t>
-      </w:r>
-    </w:p>
-    <w:p>
-      <w:pPr>
-        <w:pStyle w:val="ListParagraph"/>
-        <w:numPr>
-          <w:ilvl w:val="1"/>
-          <w:numId w:val="7"/>
-        </w:numPr>
-        <w:autoSpaceDE w:val="0"/>
-        <w:autoSpaceDN w:val="0"/>
-        <w:adjustRightInd w:val="0"/>
-        <w:rPr>
-          <w:rFonts w:ascii="Times New Roman" w:eastAsia="Times New Roman" w:hAnsi="Times New Roman" w:cs="Times New Roman"/>
-        </w:rPr>
-      </w:pPr>
-      <w:r>
-        <w:rPr>
-          <w:rFonts w:ascii="AppleSystemUIFont" w:hAnsi="AppleSystemUIFont" w:cs="AppleSystemUIFont"/>
-          <w:sz w:val="26"/>
-          <w:szCs w:val="26"/>
-        </w:rPr>
-        <w:t>Director Success</w:t>
-      </w:r>
-    </w:p>
-    <w:p>
-      <w:pPr>
-        <w:pStyle w:val="ListParagraph"/>
-        <w:numPr>
-          <w:ilvl w:val="2"/>
-          <w:numId w:val="7"/>
-        </w:numPr>
-        <w:autoSpaceDE w:val="0"/>
-        <w:autoSpaceDN w:val="0"/>
-        <w:adjustRightInd w:val="0"/>
-        <w:rPr>
-          <w:rFonts w:ascii="Times New Roman" w:eastAsia="Times New Roman" w:hAnsi="Times New Roman" w:cs="Times New Roman"/>
-        </w:rPr>
-      </w:pPr>
-      <w:r>
-        <w:rPr>
-          <w:rFonts w:ascii="AppleSystemUIFont" w:hAnsi="AppleSystemUIFont" w:cs="AppleSystemUIFont"/>
-          <w:sz w:val="26"/>
-          <w:szCs w:val="26"/>
-        </w:rPr>
-        <w:t>Should we mention? Ask Kathy for reminder of what these scores referred to</w:t>
-      </w:r>
-    </w:p>
-    <w:p>
-      <w:pPr>
-        <w:pStyle w:val="ListParagraph"/>
-        <w:numPr>
-          <w:ilvl w:val="2"/>
-          <w:numId w:val="7"/>
-        </w:numPr>
-        <w:autoSpaceDE w:val="0"/>
-        <w:autoSpaceDN w:val="0"/>
-        <w:adjustRightInd w:val="0"/>
-        <w:rPr>
-          <w:rFonts w:ascii="Times New Roman" w:eastAsia="Times New Roman" w:hAnsi="Times New Roman" w:cs="Times New Roman"/>
-        </w:rPr>
-      </w:pPr>
-      <w:r>
-        <w:rPr>
-          <w:rFonts w:ascii="AppleSystemUIFont" w:hAnsi="AppleSystemUIFont" w:cs="AppleSystemUIFont"/>
-          <w:sz w:val="26"/>
-          <w:szCs w:val="26"/>
-        </w:rPr>
-        <w:t>TAKEAWAY:</w:t>
-      </w:r>
-    </w:p>
-    <w:p>
-      <w:pPr>
-        <w:pStyle w:val="ListParagraph"/>
-        <w:numPr>
-          <w:ilvl w:val="1"/>
-          <w:numId w:val="7"/>
-        </w:numPr>
-        <w:autoSpaceDE w:val="0"/>
-        <w:autoSpaceDN w:val="0"/>
-        <w:adjustRightInd w:val="0"/>
-        <w:rPr>
-          <w:rFonts w:ascii="AppleSystemUIFont" w:hAnsi="AppleSystemUIFont" w:cs="AppleSystemUIFont"/>
-          <w:sz w:val="26"/>
-          <w:szCs w:val="26"/>
-        </w:rPr>
-      </w:pPr>
-      <w:r>
-        <w:rPr>
-          <w:rFonts w:ascii="AppleSystemUIFont" w:hAnsi="AppleSystemUIFont" w:cs="AppleSystemUIFont"/>
-          <w:sz w:val="26"/>
-          <w:szCs w:val="26"/>
-        </w:rPr>
         <w:t>There were plenty of interesting pieces to the data. But just because something was interesting didn’t necessarily mean it was viable for our prediction task.</w:t>
       </w:r>
     </w:p>
@@ -4057,7 +4223,6 @@
           <w:sz w:val="26"/>
           <w:szCs w:val="26"/>
         </w:rPr>
-        <w:lastRenderedPageBreak/>
         <w:t xml:space="preserve">So, as I think we've made clear, we ran into the usual issues with web-scraped data. </w:t>
       </w:r>
     </w:p>
@@ -4750,6 +4915,7 @@
           <w:sz w:val="26"/>
           <w:szCs w:val="26"/>
         </w:rPr>
+        <w:lastRenderedPageBreak/>
         <w:t>Recall tells Sam if he has a winner, how likely is it that the model will recognize it. These low percentages mean an investor would miss a lot of great opportunities.</w:t>
       </w:r>
     </w:p>
@@ -4921,7 +5087,6 @@
           <w:sz w:val="26"/>
           <w:szCs w:val="26"/>
         </w:rPr>
-        <w:lastRenderedPageBreak/>
         <w:t xml:space="preserve">We used a validation dataset, which was 30% of the data stripped from the training dataset. </w:t>
       </w:r>
     </w:p>
@@ -5570,6 +5735,7 @@
           <w:sz w:val="26"/>
           <w:szCs w:val="26"/>
         </w:rPr>
+        <w:lastRenderedPageBreak/>
         <w:t xml:space="preserve">We’d deep dive into the categorical variables to </w:t>
       </w:r>
       <w:r>
@@ -5694,16 +5860,7 @@
           <w:sz w:val="26"/>
           <w:szCs w:val="26"/>
         </w:rPr>
-        <w:lastRenderedPageBreak/>
-        <w:t>What would we do differently? P</w:t>
-      </w:r>
-      <w:r>
-        <w:rPr>
-          <w:rFonts w:ascii="AppleSystemUIFont" w:hAnsi="AppleSystemUIFont" w:cs="AppleSystemUIFont"/>
-          <w:sz w:val="26"/>
-          <w:szCs w:val="26"/>
-        </w:rPr>
-        <w:t xml:space="preserve">lot twist- </w:t>
+        <w:t xml:space="preserve">What would we do differently? Plot twist- </w:t>
       </w:r>
       <w:r>
         <w:rPr>

</xml_diff>